<commit_message>
Data grapged each poll found
</commit_message>
<xml_diff>
--- a/_Docs/User_stories.docx
+++ b/_Docs/User_stories.docx
@@ -66,6 +66,36 @@
       </w:pPr>
       <w:r>
         <w:rPr/>
+      </w:r>
+    </w:p>
+    <w:p>
+      <w:pPr>
+        <w:pStyle w:val="Normal"/>
+        <w:rPr/>
+      </w:pPr>
+      <w:r>
+        <w:rPr/>
+      </w:r>
+    </w:p>
+    <w:p>
+      <w:pPr>
+        <w:pStyle w:val="Normal"/>
+        <w:rPr/>
+      </w:pPr>
+      <w:r>
+        <w:rPr/>
+        <w:t>Fix this:</w:t>
+      </w:r>
+    </w:p>
+    <w:p>
+      <w:pPr>
+        <w:pStyle w:val="Normal"/>
+        <w:rPr/>
+      </w:pPr>
+      <w:r>
+        <w:rPr/>
+        <w:tab/>
+        <w:t>- Re-load the chart every click</w:t>
       </w:r>
     </w:p>
     <w:sectPr>
@@ -75,136 +105,10 @@
       <w:pgNumType w:fmt="decimal"/>
       <w:formProt w:val="false"/>
       <w:textDirection w:val="lrTb"/>
+      <w:docGrid w:type="default" w:linePitch="240" w:charSpace="4294961151"/>
     </w:sectPr>
   </w:body>
 </w:document>
-</file>
-
-<file path=word/numbering.xml><?xml version="1.0" encoding="utf-8"?>
-<w:numbering xmlns:w="http://schemas.openxmlformats.org/wordprocessingml/2006/main" xmlns:o="urn:schemas-microsoft-com:office:office" xmlns:r="http://schemas.openxmlformats.org/officeDocument/2006/relationships" xmlns:v="urn:schemas-microsoft-com:vml">
-  <w:abstractNum w:abstractNumId="1">
-    <w:lvl w:ilvl="0">
-      <w:start w:val="1"/>
-      <w:numFmt w:val="none"/>
-      <w:suff w:val="nothing"/>
-      <w:lvlText w:val=""/>
-      <w:lvlJc w:val="left"/>
-      <w:pPr>
-        <w:tabs>
-          <w:tab w:val="num" w:pos="432"/>
-        </w:tabs>
-        <w:ind w:left="432" w:hanging="432"/>
-      </w:pPr>
-    </w:lvl>
-    <w:lvl w:ilvl="1">
-      <w:start w:val="1"/>
-      <w:numFmt w:val="none"/>
-      <w:suff w:val="nothing"/>
-      <w:lvlText w:val=""/>
-      <w:lvlJc w:val="left"/>
-      <w:pPr>
-        <w:tabs>
-          <w:tab w:val="num" w:pos="576"/>
-        </w:tabs>
-        <w:ind w:left="576" w:hanging="576"/>
-      </w:pPr>
-    </w:lvl>
-    <w:lvl w:ilvl="2">
-      <w:start w:val="1"/>
-      <w:numFmt w:val="none"/>
-      <w:suff w:val="nothing"/>
-      <w:lvlText w:val=""/>
-      <w:lvlJc w:val="left"/>
-      <w:pPr>
-        <w:tabs>
-          <w:tab w:val="num" w:pos="720"/>
-        </w:tabs>
-        <w:ind w:left="720" w:hanging="720"/>
-      </w:pPr>
-    </w:lvl>
-    <w:lvl w:ilvl="3">
-      <w:start w:val="1"/>
-      <w:numFmt w:val="none"/>
-      <w:suff w:val="nothing"/>
-      <w:lvlText w:val=""/>
-      <w:lvlJc w:val="left"/>
-      <w:pPr>
-        <w:tabs>
-          <w:tab w:val="num" w:pos="864"/>
-        </w:tabs>
-        <w:ind w:left="864" w:hanging="864"/>
-      </w:pPr>
-    </w:lvl>
-    <w:lvl w:ilvl="4">
-      <w:start w:val="1"/>
-      <w:numFmt w:val="none"/>
-      <w:suff w:val="nothing"/>
-      <w:lvlText w:val=""/>
-      <w:lvlJc w:val="left"/>
-      <w:pPr>
-        <w:tabs>
-          <w:tab w:val="num" w:pos="1008"/>
-        </w:tabs>
-        <w:ind w:left="1008" w:hanging="1008"/>
-      </w:pPr>
-    </w:lvl>
-    <w:lvl w:ilvl="5">
-      <w:start w:val="1"/>
-      <w:numFmt w:val="none"/>
-      <w:suff w:val="nothing"/>
-      <w:lvlText w:val=""/>
-      <w:lvlJc w:val="left"/>
-      <w:pPr>
-        <w:tabs>
-          <w:tab w:val="num" w:pos="1152"/>
-        </w:tabs>
-        <w:ind w:left="1152" w:hanging="1152"/>
-      </w:pPr>
-    </w:lvl>
-    <w:lvl w:ilvl="6">
-      <w:start w:val="1"/>
-      <w:numFmt w:val="none"/>
-      <w:suff w:val="nothing"/>
-      <w:lvlText w:val=""/>
-      <w:lvlJc w:val="left"/>
-      <w:pPr>
-        <w:tabs>
-          <w:tab w:val="num" w:pos="1296"/>
-        </w:tabs>
-        <w:ind w:left="1296" w:hanging="1296"/>
-      </w:pPr>
-    </w:lvl>
-    <w:lvl w:ilvl="7">
-      <w:start w:val="1"/>
-      <w:numFmt w:val="none"/>
-      <w:suff w:val="nothing"/>
-      <w:lvlText w:val=""/>
-      <w:lvlJc w:val="left"/>
-      <w:pPr>
-        <w:tabs>
-          <w:tab w:val="num" w:pos="1440"/>
-        </w:tabs>
-        <w:ind w:left="1440" w:hanging="1440"/>
-      </w:pPr>
-    </w:lvl>
-    <w:lvl w:ilvl="8">
-      <w:start w:val="1"/>
-      <w:numFmt w:val="none"/>
-      <w:suff w:val="nothing"/>
-      <w:lvlText w:val=""/>
-      <w:lvlJc w:val="left"/>
-      <w:pPr>
-        <w:tabs>
-          <w:tab w:val="num" w:pos="1584"/>
-        </w:tabs>
-        <w:ind w:left="1584" w:hanging="1584"/>
-      </w:pPr>
-    </w:lvl>
-  </w:abstractNum>
-  <w:num w:numId="1">
-    <w:abstractNumId w:val="1"/>
-  </w:num>
-</w:numbering>
 </file>
 
 <file path=word/styles.xml><?xml version="1.0" encoding="utf-8"?>
@@ -213,7 +117,6 @@
     <w:rPrDefault>
       <w:rPr>
         <w:rFonts w:ascii="Liberation Serif" w:hAnsi="Liberation Serif" w:eastAsia="Droid Sans Fallback" w:cs="FreeSans"/>
-        <w:sz w:val="24"/>
         <w:szCs w:val="24"/>
         <w:lang w:val="en-US" w:eastAsia="zh-CN" w:bidi="hi-IN"/>
       </w:rPr>
@@ -227,10 +130,12 @@
     <w:qFormat/>
     <w:pPr>
       <w:widowControl w:val="false"/>
+      <w:bidi w:val="0"/>
+      <w:jc w:val="left"/>
     </w:pPr>
     <w:rPr>
       <w:rFonts w:ascii="Liberation Serif" w:hAnsi="Liberation Serif" w:eastAsia="Droid Sans Fallback" w:cs="FreeSans"/>
-      <w:color w:val="auto"/>
+      <w:color w:val="00000A"/>
       <w:sz w:val="24"/>
       <w:szCs w:val="24"/>
       <w:lang w:val="en-US" w:eastAsia="zh-CN" w:bidi="hi-IN"/>
@@ -239,16 +144,10 @@
   <w:style w:type="paragraph" w:styleId="Heading1">
     <w:name w:val="Heading 1"/>
     <w:basedOn w:val="Heading"/>
-    <w:next w:val="TextBody"/>
-    <w:qFormat/>
-    <w:pPr>
-      <w:numPr>
-        <w:ilvl w:val="0"/>
-        <w:numId w:val="1"/>
-      </w:numPr>
+    <w:qFormat/>
+    <w:pPr>
       <w:spacing w:before="240" w:after="120"/>
       <w:outlineLvl w:val="0"/>
-      <w:outlineLvl w:val="0"/>
     </w:pPr>
     <w:rPr>
       <w:b/>
@@ -260,16 +159,10 @@
   <w:style w:type="paragraph" w:styleId="Heading2">
     <w:name w:val="Heading 2"/>
     <w:basedOn w:val="Heading"/>
-    <w:next w:val="TextBody"/>
-    <w:qFormat/>
-    <w:pPr>
-      <w:numPr>
-        <w:ilvl w:val="1"/>
-        <w:numId w:val="1"/>
-      </w:numPr>
+    <w:qFormat/>
+    <w:pPr>
       <w:spacing w:before="200" w:after="120"/>
       <w:outlineLvl w:val="1"/>
-      <w:outlineLvl w:val="1"/>
     </w:pPr>
     <w:rPr>
       <w:b/>
@@ -281,15 +174,9 @@
   <w:style w:type="paragraph" w:styleId="Heading3">
     <w:name w:val="Heading 3"/>
     <w:basedOn w:val="Heading"/>
-    <w:next w:val="TextBody"/>
-    <w:qFormat/>
-    <w:pPr>
-      <w:numPr>
-        <w:ilvl w:val="2"/>
-        <w:numId w:val="1"/>
-      </w:numPr>
+    <w:qFormat/>
+    <w:pPr>
       <w:spacing w:before="140" w:after="120"/>
-      <w:outlineLvl w:val="2"/>
       <w:outlineLvl w:val="2"/>
     </w:pPr>
     <w:rPr>
@@ -370,7 +257,6 @@
   <w:style w:type="paragraph" w:styleId="Title">
     <w:name w:val="Title"/>
     <w:basedOn w:val="Heading"/>
-    <w:next w:val="TextBody"/>
     <w:qFormat/>
     <w:pPr>
       <w:jc w:val="center"/>
@@ -385,7 +271,6 @@
   <w:style w:type="paragraph" w:styleId="Subtitle">
     <w:name w:val="Subtitle"/>
     <w:basedOn w:val="Heading"/>
-    <w:next w:val="TextBody"/>
     <w:qFormat/>
     <w:pPr>
       <w:spacing w:before="60" w:after="120"/>

</xml_diff>

<commit_message>
Updated controllers. Update still not working
</commit_message>
<xml_diff>
--- a/_Docs/User_stories.docx
+++ b/_Docs/User_stories.docx
@@ -95,7 +95,41 @@
       <w:r>
         <w:rPr/>
         <w:tab/>
-        <w:t>- Re-load the chart every click</w:t>
+        <w:t>-</w:t>
+      </w:r>
+      <w:r>
+        <w:rPr/>
+        <w:t>Voting form has missing fields</w:t>
+      </w:r>
+    </w:p>
+    <w:p>
+      <w:pPr>
+        <w:pStyle w:val="Normal"/>
+        <w:rPr/>
+      </w:pPr>
+      <w:r>
+        <w:rPr/>
+        <w:tab/>
+        <w:t>-</w:t>
+      </w:r>
+      <w:r>
+        <w:rPr/>
+        <w:t>Getting the current_user when making a poll when signed in</w:t>
+      </w:r>
+    </w:p>
+    <w:p>
+      <w:pPr>
+        <w:pStyle w:val="Normal"/>
+        <w:rPr/>
+      </w:pPr>
+      <w:r>
+        <w:rPr/>
+        <w:tab/>
+        <w:t>-</w:t>
+      </w:r>
+      <w:r>
+        <w:rPr/>
+        <w:t>Fix View and Delete button ajax</w:t>
       </w:r>
     </w:p>
     <w:sectPr>
@@ -117,6 +151,7 @@
     <w:rPrDefault>
       <w:rPr>
         <w:rFonts w:ascii="Liberation Serif" w:hAnsi="Liberation Serif" w:eastAsia="Droid Sans Fallback" w:cs="FreeSans"/>
+        <w:sz w:val="20"/>
         <w:szCs w:val="24"/>
         <w:lang w:val="en-US" w:eastAsia="zh-CN" w:bidi="hi-IN"/>
       </w:rPr>

</xml_diff>

<commit_message>
Completed controller/CRUD action -PATCH completed. Updated poll questions for the given user
</commit_message>
<xml_diff>
--- a/_Docs/User_stories.docx
+++ b/_Docs/User_stories.docx
@@ -95,11 +95,7 @@
       <w:r>
         <w:rPr/>
         <w:tab/>
-        <w:t>-</w:t>
-      </w:r>
-      <w:r>
-        <w:rPr/>
-        <w:t>Voting form has missing fields</w:t>
+        <w:t>-Fix View ajax</w:t>
       </w:r>
     </w:p>
     <w:p>
@@ -114,22 +110,7 @@
       </w:r>
       <w:r>
         <w:rPr/>
-        <w:t>Getting the current_user when making a poll when signed in</w:t>
-      </w:r>
-    </w:p>
-    <w:p>
-      <w:pPr>
-        <w:pStyle w:val="Normal"/>
-        <w:rPr/>
-      </w:pPr>
-      <w:r>
-        <w:rPr/>
-        <w:tab/>
-        <w:t>-</w:t>
-      </w:r>
-      <w:r>
-        <w:rPr/>
-        <w:t>Fix View and Delete button ajax</w:t>
+        <w:t>Patch</w:t>
       </w:r>
     </w:p>
     <w:sectPr>

</xml_diff>